<commit_message>
dev word merge with XDocArchive
</commit_message>
<xml_diff>
--- a/src/main/resources/templates/template4.docx
+++ b/src/main/resources/templates/template4.docx
@@ -26,109 +26,103 @@
       <w:r>
         <w:t>Четвертый абзац</w:t>
       </w:r>
+    </w:p>
+    <w:p>
+      <w:r>
+        <w:t>Пятый абзац</w:t>
+      </w:r>
+    </w:p>
+    <w:p>
+      <w:r>
+        <w:t>Шестой абзац</w:t>
+      </w:r>
+    </w:p>
+    <w:p>
+      <w:r>
+        <w:t>Седьмой абзац</w:t>
+      </w:r>
+    </w:p>
+    <w:p>
+      <w:r>
+        <w:t>Восьмой абзац</w:t>
+      </w:r>
+    </w:p>
+    <w:p>
+      <w:r>
+        <w:t>Девятый абзац</w:t>
+      </w:r>
+    </w:p>
+    <w:p>
+      <w:r>
+        <w:t>Десятый абзац</w:t>
+      </w:r>
+    </w:p>
+    <w:p>
+      <w:proofErr w:type="spellStart"/>
+      <w:r>
+        <w:t>Одинадцатый</w:t>
+      </w:r>
+      <w:proofErr w:type="spellEnd"/>
+      <w:r>
+        <w:t xml:space="preserve"> абзац</w:t>
+      </w:r>
+    </w:p>
+    <w:p>
+      <w:r>
+        <w:t>Двенадцатый абзац</w:t>
+      </w:r>
+    </w:p>
+    <w:p>
+      <w:pPr>
+        <w:rPr>
+          <w:lang w:val="en-US"/>
+        </w:rPr>
+      </w:pPr>
+      <w:r>
+        <w:rPr>
+          <w:lang w:val="en-US"/>
+        </w:rPr>
+        <w:t>//@block1789</w:t>
+      </w:r>
+    </w:p>
+    <w:p>
+      <w:r>
+        <w:t>Четырнадцатый абзац</w:t>
+      </w:r>
+    </w:p>
+    <w:p>
+      <w:r>
+        <w:t>Пятнадцатый абзац</w:t>
+      </w:r>
+    </w:p>
+    <w:p>
+      <w:r>
+        <w:t>Шестнадцатый абзац</w:t>
+      </w:r>
+    </w:p>
+    <w:p>
+      <w:r>
+        <w:t>Семнадцатый абзац</w:t>
+      </w:r>
+    </w:p>
+    <w:p>
+      <w:r>
+        <w:t>Восемнадцатый абзац</w:t>
+      </w:r>
+    </w:p>
+    <w:p>
+      <w:r>
+        <w:t>Девятнадцатый абзац</w:t>
+      </w:r>
+    </w:p>
+    <w:p>
+      <w:r>
+        <w:t>Двадцатый аб</w:t>
+      </w:r>
       <w:bookmarkStart w:id="0" w:name="_GoBack"/>
       <w:bookmarkEnd w:id="0"/>
-    </w:p>
-    <w:p>
-      <w:r>
-        <w:t>Пятый абзац</w:t>
-      </w:r>
-    </w:p>
-    <w:p>
-      <w:r>
-        <w:t>Шестой абзац</w:t>
-      </w:r>
-    </w:p>
-    <w:p>
-      <w:r>
-        <w:t>Седьмой абзац</w:t>
-      </w:r>
-    </w:p>
-    <w:p>
-      <w:r>
-        <w:t>Восьмой абзац</w:t>
-      </w:r>
-    </w:p>
-    <w:p>
-      <w:r>
-        <w:t>Девятый абзац</w:t>
-      </w:r>
-    </w:p>
-    <w:p>
-      <w:r>
-        <w:t>Десятый абзац</w:t>
-      </w:r>
-    </w:p>
-    <w:p>
-      <w:proofErr w:type="spellStart"/>
-      <w:r>
-        <w:t>Одинадцатый</w:t>
-      </w:r>
-      <w:proofErr w:type="spellEnd"/>
-      <w:r>
-        <w:t xml:space="preserve"> абзац</w:t>
-      </w:r>
-    </w:p>
-    <w:p>
-      <w:r>
-        <w:t>Двенадцатый абзац</w:t>
-      </w:r>
-    </w:p>
-    <w:p>
-      <w:fldSimple w:instr=" MERGEFIELD  //@block1789 \* MERGEFORMAT ">
-        <w:r>
-          <w:rPr>
-            <w:noProof/>
-          </w:rPr>
-          <w:t>«//@block</w:t>
-        </w:r>
-        <w:r>
-          <w:rPr>
-            <w:noProof/>
-          </w:rPr>
-          <w:t>1789</w:t>
-        </w:r>
-        <w:r>
-          <w:rPr>
-            <w:noProof/>
-          </w:rPr>
-          <w:t>»</w:t>
-        </w:r>
-      </w:fldSimple>
-    </w:p>
-    <w:p>
-      <w:r>
-        <w:t>Четырнадцатый абзац</w:t>
-      </w:r>
-    </w:p>
-    <w:p>
-      <w:r>
-        <w:t>Пятнадцатый абзац</w:t>
-      </w:r>
-    </w:p>
-    <w:p>
-      <w:r>
-        <w:t>Шестнадцатый абзац</w:t>
-      </w:r>
-    </w:p>
-    <w:p>
-      <w:r>
-        <w:t>Семнадцатый абзац</w:t>
-      </w:r>
-    </w:p>
-    <w:p>
-      <w:r>
-        <w:t>Восемнадцатый абзац</w:t>
-      </w:r>
-    </w:p>
-    <w:p>
-      <w:r>
-        <w:t>Девятнадцатый абзац</w:t>
-      </w:r>
-    </w:p>
-    <w:p>
-      <w:r>
-        <w:t>Двадцатый абзац</w:t>
+      <w:r>
+        <w:t>зац</w:t>
       </w:r>
     </w:p>
     <w:sectPr>

</xml_diff>